<commit_message>
updated the sequence diagram
</commit_message>
<xml_diff>
--- a/V0.1/GUI.docx
+++ b/V0.1/GUI.docx
@@ -451,78 +451,10 @@
           <w:lang w:val="en-US"/>
         </w:rPr>
         <w:lastRenderedPageBreak/>
-        <w:drawing>
-          <wp:anchor distT="0" distB="0" distL="114300" distR="114300" simplePos="0" relativeHeight="251663360" behindDoc="1" locked="0" layoutInCell="1" allowOverlap="1" wp14:anchorId="6EBAB777" wp14:editId="0C1D4ABE">
-            <wp:simplePos x="0" y="0"/>
-            <wp:positionH relativeFrom="column">
-              <wp:posOffset>555081</wp:posOffset>
-            </wp:positionH>
-            <wp:positionV relativeFrom="paragraph">
-              <wp:posOffset>0</wp:posOffset>
-            </wp:positionV>
-            <wp:extent cx="4893310" cy="4779010"/>
-            <wp:effectExtent l="0" t="0" r="2540" b="2540"/>
-            <wp:wrapNone/>
-            <wp:docPr id="3" name="Picture 3"/>
-            <wp:cNvGraphicFramePr>
-              <a:graphicFrameLocks xmlns:a="http://schemas.openxmlformats.org/drawingml/2006/main" noChangeAspect="1"/>
-            </wp:cNvGraphicFramePr>
-            <a:graphic xmlns:a="http://schemas.openxmlformats.org/drawingml/2006/main">
-              <a:graphicData uri="http://schemas.openxmlformats.org/drawingml/2006/picture">
-                <pic:pic xmlns:pic="http://schemas.openxmlformats.org/drawingml/2006/picture">
-                  <pic:nvPicPr>
-                    <pic:cNvPr id="0" name="Picture 8"/>
-                    <pic:cNvPicPr>
-                      <a:picLocks noChangeAspect="1" noChangeArrowheads="1"/>
-                    </pic:cNvPicPr>
-                  </pic:nvPicPr>
-                  <pic:blipFill>
-                    <a:blip r:embed="rId5">
-                      <a:extLst>
-                        <a:ext uri="{28A0092B-C50C-407E-A947-70E740481C1C}">
-                          <a14:useLocalDpi xmlns:a14="http://schemas.microsoft.com/office/drawing/2010/main" val="0"/>
-                        </a:ext>
-                      </a:extLst>
-                    </a:blip>
-                    <a:srcRect/>
-                    <a:stretch>
-                      <a:fillRect/>
-                    </a:stretch>
-                  </pic:blipFill>
-                  <pic:spPr bwMode="auto">
-                    <a:xfrm>
-                      <a:off x="0" y="0"/>
-                      <a:ext cx="4893310" cy="4779010"/>
-                    </a:xfrm>
-                    <a:prstGeom prst="rect">
-                      <a:avLst/>
-                    </a:prstGeom>
-                    <a:noFill/>
-                    <a:ln>
-                      <a:noFill/>
-                    </a:ln>
-                  </pic:spPr>
-                </pic:pic>
-              </a:graphicData>
-            </a:graphic>
-            <wp14:sizeRelH relativeFrom="page">
-              <wp14:pctWidth>0</wp14:pctWidth>
-            </wp14:sizeRelH>
-            <wp14:sizeRelV relativeFrom="page">
-              <wp14:pctHeight>0</wp14:pctHeight>
-            </wp14:sizeRelV>
-          </wp:anchor>
-        </w:drawing>
-      </w:r>
-      <w:r>
-        <w:rPr>
-          <w:noProof/>
-          <w:lang w:val="en-US"/>
-        </w:rPr>
         <mc:AlternateContent>
           <mc:Choice Requires="wpg">
             <w:drawing>
-              <wp:anchor distT="0" distB="0" distL="114300" distR="114300" simplePos="0" relativeHeight="251661312" behindDoc="0" locked="0" layoutInCell="1" allowOverlap="1" wp14:anchorId="481EF82F" wp14:editId="6723F8F1">
+              <wp:anchor distT="0" distB="0" distL="114300" distR="114300" simplePos="0" relativeHeight="251661312" behindDoc="0" locked="0" layoutInCell="1" allowOverlap="1" wp14:anchorId="2BBF3D42" wp14:editId="629DC53F">
                 <wp:simplePos x="0" y="0"/>
                 <wp:positionH relativeFrom="column">
                   <wp:posOffset>119743</wp:posOffset>
@@ -602,7 +534,7 @@
                                   <w:lang w:val="en-US"/>
                                 </w:rPr>
                                 <w:drawing>
-                                  <wp:inline distT="0" distB="0" distL="0" distR="0" wp14:anchorId="78D1456D" wp14:editId="0F617065">
+                                  <wp:inline distT="0" distB="0" distL="0" distR="0" wp14:anchorId="2037A6A4" wp14:editId="12009847">
                                     <wp:extent cx="173990" cy="827405"/>
                                     <wp:effectExtent l="0" t="0" r="0" b="0"/>
                                     <wp:docPr id="19" name="Picture 19"/>
@@ -619,7 +551,7 @@
                                             </pic:cNvPicPr>
                                           </pic:nvPicPr>
                                           <pic:blipFill>
-                                            <a:blip r:embed="rId6">
+                                            <a:blip r:embed="rId5">
                                               <a:extLst>
                                                 <a:ext uri="{28A0092B-C50C-407E-A947-70E740481C1C}">
                                                   <a14:useLocalDpi xmlns:a14="http://schemas.microsoft.com/office/drawing/2010/main" val="0"/>
@@ -702,7 +634,7 @@
           </mc:Choice>
           <mc:Fallback>
             <w:pict>
-              <v:group w14:anchorId="481EF82F" id="Group 5" o:spid="_x0000_s1026" style="position:absolute;left:0;text-align:left;margin-left:9.45pt;margin-top:139.7pt;width:45.6pt;height:63.95pt;z-index:251661312" coordsize="5791,8120" o:gfxdata="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">
+              <v:group w14:anchorId="2BBF3D42" id="Group 5" o:spid="_x0000_s1026" style="position:absolute;left:0;text-align:left;margin-left:9.45pt;margin-top:139.7pt;width:45.6pt;height:63.95pt;z-index:251661312" coordsize="5791,8120" o:gfxdata="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">
                 <v:shapetype id="_x0000_t202" coordsize="21600,21600" o:spt="202" path="m,l,21600r21600,l21600,xe">
                   <v:stroke joinstyle="miter"/>
                   <v:path gradientshapeok="t" o:connecttype="rect"/>
@@ -732,7 +664,7 @@
                             <w:lang w:val="en-US"/>
                           </w:rPr>
                           <w:drawing>
-                            <wp:inline distT="0" distB="0" distL="0" distR="0" wp14:anchorId="78D1456D" wp14:editId="0F617065">
+                            <wp:inline distT="0" distB="0" distL="0" distR="0" wp14:anchorId="2037A6A4" wp14:editId="12009847">
                               <wp:extent cx="173990" cy="827405"/>
                               <wp:effectExtent l="0" t="0" r="0" b="0"/>
                               <wp:docPr id="19" name="Picture 19"/>
@@ -749,7 +681,7 @@
                                       </pic:cNvPicPr>
                                     </pic:nvPicPr>
                                     <pic:blipFill>
-                                      <a:blip r:embed="rId7">
+                                      <a:blip r:embed="rId5">
                                         <a:extLst>
                                           <a:ext uri="{28A0092B-C50C-407E-A947-70E740481C1C}">
                                             <a14:useLocalDpi xmlns:a14="http://schemas.microsoft.com/office/drawing/2010/main" val="0"/>
@@ -805,6 +737,98 @@
         <w:jc w:val="center"/>
       </w:pPr>
       <w:r>
+        <w:rPr>
+          <w:noProof/>
+          <w:lang w:val="en-US"/>
+        </w:rPr>
+        <w:drawing>
+          <wp:anchor distT="0" distB="0" distL="114300" distR="114300" simplePos="0" relativeHeight="251665408" behindDoc="1" locked="0" layoutInCell="1" allowOverlap="1" wp14:anchorId="644CAAD7" wp14:editId="6C42F104">
+            <wp:simplePos x="0" y="0"/>
+            <wp:positionH relativeFrom="margin">
+              <wp:align>center</wp:align>
+            </wp:positionH>
+            <wp:positionV relativeFrom="paragraph">
+              <wp:posOffset>10583</wp:posOffset>
+            </wp:positionV>
+            <wp:extent cx="4834255" cy="4673600"/>
+            <wp:effectExtent l="0" t="0" r="4445" b="0"/>
+            <wp:wrapNone/>
+            <wp:docPr id="1" name="Picture 1"/>
+            <wp:cNvGraphicFramePr>
+              <a:graphicFrameLocks xmlns:a="http://schemas.openxmlformats.org/drawingml/2006/main" noChangeAspect="1"/>
+            </wp:cNvGraphicFramePr>
+            <a:graphic xmlns:a="http://schemas.openxmlformats.org/drawingml/2006/main">
+              <a:graphicData uri="http://schemas.openxmlformats.org/drawingml/2006/picture">
+                <pic:pic xmlns:pic="http://schemas.openxmlformats.org/drawingml/2006/picture">
+                  <pic:nvPicPr>
+                    <pic:cNvPr id="0" name="Picture 1"/>
+                    <pic:cNvPicPr>
+                      <a:picLocks noChangeAspect="1" noChangeArrowheads="1"/>
+                    </pic:cNvPicPr>
+                  </pic:nvPicPr>
+                  <pic:blipFill>
+                    <a:blip r:embed="rId6">
+                      <a:extLst>
+                        <a:ext uri="{28A0092B-C50C-407E-A947-70E740481C1C}">
+                          <a14:useLocalDpi xmlns:a14="http://schemas.microsoft.com/office/drawing/2010/main" val="0"/>
+                        </a:ext>
+                      </a:extLst>
+                    </a:blip>
+                    <a:srcRect/>
+                    <a:stretch>
+                      <a:fillRect/>
+                    </a:stretch>
+                  </pic:blipFill>
+                  <pic:spPr bwMode="auto">
+                    <a:xfrm>
+                      <a:off x="0" y="0"/>
+                      <a:ext cx="4834255" cy="4673600"/>
+                    </a:xfrm>
+                    <a:prstGeom prst="rect">
+                      <a:avLst/>
+                    </a:prstGeom>
+                    <a:noFill/>
+                    <a:ln>
+                      <a:noFill/>
+                    </a:ln>
+                  </pic:spPr>
+                </pic:pic>
+              </a:graphicData>
+            </a:graphic>
+            <wp14:sizeRelH relativeFrom="page">
+              <wp14:pctWidth>0</wp14:pctWidth>
+            </wp14:sizeRelH>
+            <wp14:sizeRelV relativeFrom="page">
+              <wp14:pctHeight>0</wp14:pctHeight>
+            </wp14:sizeRelV>
+          </wp:anchor>
+        </w:drawing>
+      </w:r>
+      <w:r>
+        <w:br/>
+      </w:r>
+      <w:r>
+        <w:br/>
+      </w:r>
+      <w:r>
+        <w:br/>
+      </w:r>
+      <w:r>
+        <w:br/>
+      </w:r>
+      <w:r>
+        <w:br/>
+      </w:r>
+      <w:r>
+        <w:br/>
+      </w:r>
+      <w:r>
+        <w:br/>
+      </w:r>
+      <w:r>
+        <w:br/>
+      </w:r>
+      <w:r>
         <w:br/>
       </w:r>
       <w:r>
@@ -858,27 +882,9 @@
         <w:br/>
       </w:r>
       <w:r>
-        <w:br/>
-      </w:r>
-      <w:r>
-        <w:br/>
-      </w:r>
-      <w:r>
-        <w:br/>
-      </w:r>
-      <w:r>
-        <w:br/>
-      </w:r>
-      <w:r>
-        <w:br/>
-      </w:r>
-      <w:r>
-        <w:br/>
-      </w:r>
-      <w:r>
-        <w:br/>
-      </w:r>
-      <w:r>
+        <w:rPr>
+          <w:rStyle w:val="IntenseEmphasis"/>
+        </w:rPr>
         <w:br/>
       </w:r>
       <w:r>

</xml_diff>